<commit_message>
Add specification to thesis, change it a bit
</commit_message>
<xml_diff>
--- a/Автореферат.docx
+++ b/Автореферат.docx
@@ -834,6 +834,22 @@
     </w:p>
     <w:p>
       <w:pPr>
+        <w:jc w:val="both"/>
+        <w:rPr>
+          <w:rFonts w:cs="Times New Roman"/>
+          <w:szCs w:val="28"/>
+        </w:rPr>
+      </w:pPr>
+      <w:r>
+        <w:rPr>
+          <w:rFonts w:cs="Times New Roman"/>
+          <w:szCs w:val="28"/>
+        </w:rPr>
+        <w:t>Объектом исследования являются социальные сети. Предметом исследования – алгоритмы сбора, анализа и визуализации данных социальных сетей.</w:t>
+      </w:r>
+    </w:p>
+    <w:p>
+      <w:pPr>
         <w:pStyle w:val="a"/>
         <w:numPr>
           <w:ilvl w:val="0"/>
@@ -853,7 +869,12 @@
         <w:t>в</w:t>
       </w:r>
       <w:r>
-        <w:t>ыбор социальных сетей, представляющих наибольший интерес для анализа и его обоснование</w:t>
+        <w:t>ыбор социальных сетей, представляющих наибольший интерес для анализа и его о</w:t>
+      </w:r>
+      <w:bookmarkStart w:id="0" w:name="_GoBack"/>
+      <w:bookmarkEnd w:id="0"/>
+      <w:r>
+        <w:t>боснование</w:t>
       </w:r>
       <w:r>
         <w:t>;</w:t>
@@ -1197,44 +1218,7 @@
           <w:rFonts w:cs="Times New Roman"/>
           <w:szCs w:val="28"/>
         </w:rPr>
-        <w:t xml:space="preserve">служащей для получения данных, недоступных с помощью иных способов через эмуляцию действий пользователя в процессе работы с веб-интерфейсами социальных сетей. Для получения более точных данных о географическом положении пользователей используется библиотека </w:t>
-      </w:r>
-      <w:r>
-        <w:rPr>
-          <w:rFonts w:cs="Times New Roman"/>
-          <w:szCs w:val="28"/>
-          <w:lang w:val="en-US"/>
-        </w:rPr>
-        <w:t>Geocoder</w:t>
-      </w:r>
-      <w:r>
-        <w:rPr>
-          <w:rFonts w:cs="Times New Roman"/>
-          <w:szCs w:val="28"/>
-        </w:rPr>
-        <w:t xml:space="preserve">, </w:t>
-      </w:r>
-      <w:r>
-        <w:rPr>
-          <w:rFonts w:cs="Times New Roman"/>
-          <w:szCs w:val="28"/>
-        </w:rPr>
-        <w:t xml:space="preserve">использующая открытые сервисы геокодинга, предоставляемые компанией </w:t>
-      </w:r>
-      <w:r>
-        <w:rPr>
-          <w:rFonts w:cs="Times New Roman"/>
-          <w:szCs w:val="28"/>
-          <w:lang w:val="en-US"/>
-        </w:rPr>
-        <w:t>Google</w:t>
-      </w:r>
-      <w:r>
-        <w:rPr>
-          <w:rFonts w:cs="Times New Roman"/>
-          <w:szCs w:val="28"/>
-        </w:rPr>
-        <w:t>.</w:t>
+        <w:t xml:space="preserve">служащей для получения данных, недоступных с помощью иных способов через эмуляцию действий пользователя в процессе работы с веб-интерфейсами социальных сетей. </w:t>
       </w:r>
     </w:p>
     <w:p>
@@ -1992,10 +1976,7 @@
         <w:t>Список публикаций соискателя</w:t>
       </w:r>
     </w:p>
-    <w:p>
-      <w:bookmarkStart w:id="0" w:name="_GoBack"/>
-      <w:bookmarkEnd w:id="0"/>
-    </w:p>
+    <w:p/>
     <w:p>
       <w:r>
         <w:t xml:space="preserve">[1–А] </w:t>
@@ -2140,7 +2121,7 @@
           <w:rPr>
             <w:noProof/>
           </w:rPr>
-          <w:t>6</w:t>
+          <w:t>4</w:t>
         </w:r>
         <w:r>
           <w:fldChar w:fldCharType="end"/>

</xml_diff>